<commit_message>
xi new abstraction demo
</commit_message>
<xml_diff>
--- a/XI class/01. OOP - Module 1/12. Абстрактни класове и интерфейси/Examples.docx
+++ b/XI class/01. OOP - Module 1/12. Абстрактни класове и интерфейси/Examples.docx
@@ -1,27 +1,12 @@
 
 <file path=word/document.xml><?xml version="1.0" encoding="utf-8"?>
-<w:document xmlns:wpc="http://schemas.microsoft.com/office/word/2010/wordprocessingCanvas" xmlns:cx="http://schemas.microsoft.com/office/drawing/2014/chartex" xmlns:cx1="http://schemas.microsoft.com/office/drawing/2015/9/8/chartex" xmlns:cx2="http://schemas.microsoft.com/office/drawing/2015/10/21/chartex" xmlns:cx3="http://schemas.microsoft.com/office/drawing/2016/5/9/chartex" xmlns:cx4="http://schemas.microsoft.com/office/drawing/2016/5/10/chartex" xmlns:cx5="http://schemas.microsoft.com/office/drawing/2016/5/11/chartex" xmlns:cx6="http://schemas.microsoft.com/office/drawing/2016/5/12/chartex" xmlns:cx7="http://schemas.microsoft.com/office/drawing/2016/5/13/chartex" xmlns:cx8="http://schemas.microsoft.com/office/drawing/2016/5/14/chartex" xmlns:mc="http://schemas.openxmlformats.org/markup-compatibility/2006" xmlns:aink="http://schemas.microsoft.com/office/drawing/2016/ink" xmlns:am3d="http://schemas.microsoft.com/office/drawing/2017/model3d" xmlns:o="urn:schemas-microsoft-com:office:office" xmlns:oel="http://schemas.microsoft.com/office/2019/extlst" xmlns:r="http://schemas.openxmlformats.org/officeDocument/2006/relationships" xmlns:m="http://schemas.openxmlformats.org/officeDocument/2006/math" xmlns:v="urn:schemas-microsoft-com:vml" xmlns:wp14="http://schemas.microsoft.com/office/word/2010/wordprocessingDrawing" xmlns:wp="http://schemas.openxmlformats.org/drawingml/2006/wordprocessingDrawing" xmlns:w10="urn:schemas-microsoft-com:office:word" xmlns:w="http://schemas.openxmlformats.org/wordprocessingml/2006/main" xmlns:w14="http://schemas.microsoft.com/office/word/2010/wordml" xmlns:w15="http://schemas.microsoft.com/office/word/2012/wordml" xmlns:w16cex="http://schemas.microsoft.com/office/word/2018/wordml/cex" xmlns:w16cid="http://schemas.microsoft.com/office/word/2016/wordml/cid" xmlns:w16="http://schemas.microsoft.com/office/word/2018/wordml" xmlns:w16sdtdh="http://schemas.microsoft.com/office/word/2020/wordml/sdtdatahash" xmlns:w16se="http://schemas.microsoft.com/office/word/2015/wordml/symex" xmlns:wpg="http://schemas.microsoft.com/office/word/2010/wordprocessingGroup" xmlns:wpi="http://schemas.microsoft.com/office/word/2010/wordprocessingInk" xmlns:wne="http://schemas.microsoft.com/office/word/2006/wordml" xmlns:wps="http://schemas.microsoft.com/office/word/2010/wordprocessingShape" mc:Ignorable="w14 w15 w16se w16cid w16 w16cex w16sdtdh wp14">
+<w:document xmlns:wpc="http://schemas.microsoft.com/office/word/2010/wordprocessingCanvas" xmlns:cx="http://schemas.microsoft.com/office/drawing/2014/chartex" xmlns:cx1="http://schemas.microsoft.com/office/drawing/2015/9/8/chartex" xmlns:cx2="http://schemas.microsoft.com/office/drawing/2015/10/21/chartex" xmlns:cx3="http://schemas.microsoft.com/office/drawing/2016/5/9/chartex" xmlns:cx4="http://schemas.microsoft.com/office/drawing/2016/5/10/chartex" xmlns:cx5="http://schemas.microsoft.com/office/drawing/2016/5/11/chartex" xmlns:cx6="http://schemas.microsoft.com/office/drawing/2016/5/12/chartex" xmlns:cx7="http://schemas.microsoft.com/office/drawing/2016/5/13/chartex" xmlns:cx8="http://schemas.microsoft.com/office/drawing/2016/5/14/chartex" xmlns:mc="http://schemas.openxmlformats.org/markup-compatibility/2006" xmlns:aink="http://schemas.microsoft.com/office/drawing/2016/ink" xmlns:am3d="http://schemas.microsoft.com/office/drawing/2017/model3d" xmlns:o="urn:schemas-microsoft-com:office:office" xmlns:oel="http://schemas.microsoft.com/office/2019/extlst" xmlns:r="http://schemas.openxmlformats.org/officeDocument/2006/relationships" xmlns:m="http://schemas.openxmlformats.org/officeDocument/2006/math" xmlns:v="urn:schemas-microsoft-com:vml" xmlns:wp14="http://schemas.microsoft.com/office/word/2010/wordprocessingDrawing" xmlns:wp="http://schemas.openxmlformats.org/drawingml/2006/wordprocessingDrawing" xmlns:w10="urn:schemas-microsoft-com:office:word" xmlns:w="http://schemas.openxmlformats.org/wordprocessingml/2006/main" xmlns:w14="http://schemas.microsoft.com/office/word/2010/wordml" xmlns:w15="http://schemas.microsoft.com/office/word/2012/wordml" xmlns:w16cex="http://schemas.microsoft.com/office/word/2018/wordml/cex" xmlns:w16cid="http://schemas.microsoft.com/office/word/2016/wordml/cid" xmlns:w16="http://schemas.microsoft.com/office/word/2018/wordml" xmlns:w16du="http://schemas.microsoft.com/office/word/2023/wordml/word16du" xmlns:w16sdtdh="http://schemas.microsoft.com/office/word/2020/wordml/sdtdatahash" xmlns:w16sdtfl="http://schemas.microsoft.com/office/word/2024/wordml/sdtformatlock" xmlns:w16se="http://schemas.microsoft.com/office/word/2015/wordml/symex" xmlns:wpg="http://schemas.microsoft.com/office/word/2010/wordprocessingGroup" xmlns:wpi="http://schemas.microsoft.com/office/word/2010/wordprocessingInk" xmlns:wne="http://schemas.microsoft.com/office/word/2006/wordml" xmlns:wps="http://schemas.microsoft.com/office/word/2010/wordprocessingShape" mc:Ignorable="w14 w15 w16se w16cid w16 w16cex w16sdtdh w16sdtfl w16du wp14">
   <w:body>
     <w:p>
       <w:pPr>
-        <w:rPr>
-          <w:rFonts w:ascii="Consolas" w:hAnsi="Consolas"/>
-          <w:b/>
-          <w:bCs/>
-          <w:color w:val="4472C4" w:themeColor="accent1"/>
-          <w:sz w:val="24"/>
-          <w:szCs w:val="24"/>
-        </w:rPr>
-      </w:pPr>
-      <w:r>
-        <w:rPr>
-          <w:rFonts w:ascii="Consolas" w:hAnsi="Consolas"/>
-          <w:b/>
-          <w:bCs/>
-          <w:color w:val="4472C4" w:themeColor="accent1"/>
-          <w:sz w:val="24"/>
-          <w:szCs w:val="24"/>
-        </w:rPr>
+        <w:pStyle w:val="Heading1"/>
+      </w:pPr>
+      <w:r>
         <w:t>Problem 1.</w:t>
       </w:r>
     </w:p>
@@ -547,186 +532,343 @@
     </w:p>
     <w:p>
       <w:pPr>
-        <w:jc w:val="both"/>
+        <w:pStyle w:val="Heading1"/>
+      </w:pPr>
+      <w:r>
+        <w:t>Problem 2.</w:t>
+      </w:r>
+    </w:p>
+    <w:p>
+      <w:pPr>
+        <w:rPr>
+          <w:rFonts w:ascii="Consolas" w:hAnsi="Consolas"/>
+          <w:sz w:val="24"/>
+          <w:szCs w:val="24"/>
+        </w:rPr>
+      </w:pPr>
+      <w:r>
+        <w:rPr>
+          <w:rFonts w:ascii="Consolas" w:hAnsi="Consolas"/>
+          <w:sz w:val="24"/>
+          <w:szCs w:val="24"/>
+        </w:rPr>
+        <w:t xml:space="preserve">Using </w:t>
+      </w:r>
+      <w:r>
+        <w:rPr>
+          <w:rFonts w:ascii="Consolas" w:hAnsi="Consolas"/>
+          <w:i/>
+          <w:iCs/>
+          <w:color w:val="FF0000"/>
+          <w:sz w:val="24"/>
+          <w:szCs w:val="24"/>
+        </w:rPr>
+        <w:t>interfaces</w:t>
+      </w:r>
+      <w:r>
+        <w:rPr>
+          <w:rFonts w:ascii="Consolas" w:hAnsi="Consolas"/>
+          <w:color w:val="FF0000"/>
+          <w:sz w:val="24"/>
+          <w:szCs w:val="24"/>
+        </w:rPr>
+        <w:t xml:space="preserve"> </w:t>
+      </w:r>
+      <w:r>
+        <w:rPr>
+          <w:rFonts w:ascii="Consolas" w:hAnsi="Consolas"/>
+          <w:sz w:val="24"/>
+          <w:szCs w:val="24"/>
+        </w:rPr>
+        <w:t xml:space="preserve">and </w:t>
+      </w:r>
+      <w:r>
+        <w:rPr>
+          <w:rFonts w:ascii="Consolas" w:hAnsi="Consolas"/>
+          <w:i/>
+          <w:iCs/>
+          <w:color w:val="FF0000"/>
+          <w:sz w:val="24"/>
+          <w:szCs w:val="24"/>
+        </w:rPr>
+        <w:t>abstract classes</w:t>
+      </w:r>
+      <w:r>
+        <w:rPr>
+          <w:rFonts w:ascii="Consolas" w:hAnsi="Consolas"/>
+          <w:color w:val="FF0000"/>
+          <w:sz w:val="24"/>
+          <w:szCs w:val="24"/>
+        </w:rPr>
+        <w:t xml:space="preserve"> </w:t>
+      </w:r>
+      <w:r>
+        <w:rPr>
+          <w:rFonts w:ascii="Consolas" w:hAnsi="Consolas"/>
+          <w:sz w:val="24"/>
+          <w:szCs w:val="24"/>
+        </w:rPr>
+        <w:t>create hierarchy given in problem 1.</w:t>
+      </w:r>
+    </w:p>
+    <w:p>
+      <w:pPr>
+        <w:rPr>
+          <w:rFonts w:ascii="Consolas" w:hAnsi="Consolas"/>
+          <w:sz w:val="24"/>
+          <w:szCs w:val="24"/>
+        </w:rPr>
+      </w:pPr>
+    </w:p>
+    <w:p>
+      <w:pPr>
+        <w:pStyle w:val="Heading1"/>
+      </w:pPr>
+      <w:r>
+        <w:t>Problem 3.</w:t>
+      </w:r>
+    </w:p>
+    <w:p>
+      <w:pPr>
+        <w:rPr>
+          <w:rFonts w:ascii="Consolas" w:hAnsi="Consolas"/>
+          <w:i/>
+          <w:iCs/>
+          <w:sz w:val="20"/>
+          <w:szCs w:val="20"/>
+        </w:rPr>
+      </w:pPr>
+      <w:r>
+        <w:rPr>
+          <w:rFonts w:ascii="Consolas" w:hAnsi="Consolas"/>
+          <w:sz w:val="24"/>
+          <w:szCs w:val="24"/>
+        </w:rPr>
+        <w:t xml:space="preserve">Using </w:t>
+      </w:r>
+      <w:r>
+        <w:rPr>
+          <w:rFonts w:ascii="Consolas" w:hAnsi="Consolas"/>
+          <w:i/>
+          <w:iCs/>
+          <w:color w:val="FF0000"/>
+          <w:sz w:val="24"/>
+          <w:szCs w:val="24"/>
+        </w:rPr>
+        <w:t>inheritance</w:t>
+      </w:r>
+      <w:r>
+        <w:rPr>
+          <w:rFonts w:ascii="Consolas" w:hAnsi="Consolas"/>
+          <w:color w:val="FF0000"/>
+          <w:sz w:val="24"/>
+          <w:szCs w:val="24"/>
+        </w:rPr>
+        <w:t xml:space="preserve"> </w:t>
+      </w:r>
+      <w:r>
+        <w:rPr>
+          <w:rFonts w:ascii="Consolas" w:hAnsi="Consolas"/>
+          <w:sz w:val="24"/>
+          <w:szCs w:val="24"/>
+        </w:rPr>
+        <w:t>create class hierarchy for different shapes</w:t>
+      </w:r>
+      <w:r>
+        <w:rPr>
+          <w:rFonts w:ascii="Consolas" w:hAnsi="Consolas"/>
+          <w:sz w:val="24"/>
+          <w:szCs w:val="24"/>
+        </w:rPr>
+        <w:t xml:space="preserve"> that can draw itself.</w:t>
+      </w:r>
+      <w:r>
+        <w:rPr>
+          <w:rFonts w:ascii="Consolas" w:hAnsi="Consolas"/>
+          <w:i/>
+          <w:iCs/>
+          <w:sz w:val="20"/>
+          <w:szCs w:val="20"/>
+        </w:rPr>
+        <w:t xml:space="preserve"> (circle and square for example)</w:t>
+      </w:r>
+    </w:p>
+    <w:p>
+      <w:pPr>
+        <w:rPr>
+          <w:rFonts w:ascii="Consolas" w:hAnsi="Consolas"/>
+          <w:sz w:val="24"/>
+          <w:szCs w:val="24"/>
+        </w:rPr>
+      </w:pPr>
+      <w:r>
+        <w:rPr>
+          <w:rFonts w:ascii="Consolas" w:hAnsi="Consolas"/>
+          <w:sz w:val="24"/>
+          <w:szCs w:val="24"/>
+        </w:rPr>
+        <w:t xml:space="preserve">The code uses inheritance, where </w:t>
+      </w:r>
+      <w:r>
+        <w:rPr>
+          <w:rStyle w:val="HTMLCode"/>
+          <w:rFonts w:ascii="Consolas" w:eastAsiaTheme="minorHAnsi" w:hAnsi="Consolas"/>
+          <w:sz w:val="24"/>
+          <w:szCs w:val="24"/>
+        </w:rPr>
+        <w:t>Square</w:t>
+      </w:r>
+      <w:r>
+        <w:rPr>
+          <w:rFonts w:ascii="Consolas" w:hAnsi="Consolas"/>
+          <w:sz w:val="24"/>
+          <w:szCs w:val="24"/>
+        </w:rPr>
+        <w:t xml:space="preserve"> and </w:t>
+      </w:r>
+      <w:r>
+        <w:rPr>
+          <w:rStyle w:val="HTMLCode"/>
+          <w:rFonts w:ascii="Consolas" w:eastAsiaTheme="minorHAnsi" w:hAnsi="Consolas"/>
+          <w:sz w:val="24"/>
+          <w:szCs w:val="24"/>
+        </w:rPr>
+        <w:t>Circle</w:t>
+      </w:r>
+      <w:r>
+        <w:rPr>
+          <w:rFonts w:ascii="Consolas" w:hAnsi="Consolas"/>
+          <w:sz w:val="24"/>
+          <w:szCs w:val="24"/>
+        </w:rPr>
+        <w:t xml:space="preserve"> inherit from the </w:t>
+      </w:r>
+      <w:r>
+        <w:rPr>
+          <w:rStyle w:val="HTMLCode"/>
+          <w:rFonts w:ascii="Consolas" w:eastAsiaTheme="minorHAnsi" w:hAnsi="Consolas"/>
+          <w:sz w:val="24"/>
+          <w:szCs w:val="24"/>
+        </w:rPr>
+        <w:t>Shape</w:t>
+      </w:r>
+      <w:r>
+        <w:rPr>
+          <w:rFonts w:ascii="Consolas" w:hAnsi="Consolas"/>
+          <w:sz w:val="24"/>
+          <w:szCs w:val="24"/>
+        </w:rPr>
+        <w:t xml:space="preserve"> class and override the </w:t>
+      </w:r>
+      <w:r>
+        <w:rPr>
+          <w:rStyle w:val="HTMLCode"/>
+          <w:rFonts w:ascii="Consolas" w:eastAsiaTheme="minorHAnsi" w:hAnsi="Consolas"/>
+          <w:sz w:val="24"/>
+          <w:szCs w:val="24"/>
+        </w:rPr>
+        <w:t>Draw()</w:t>
+      </w:r>
+      <w:r>
+        <w:rPr>
+          <w:rFonts w:ascii="Consolas" w:hAnsi="Consolas"/>
+          <w:sz w:val="24"/>
+          <w:szCs w:val="24"/>
+        </w:rPr>
+        <w:t xml:space="preserve"> method to specify their drawing </w:t>
+      </w:r>
+      <w:r>
+        <w:rPr>
+          <w:rFonts w:ascii="Consolas" w:hAnsi="Consolas"/>
+        </w:rPr>
+        <w:t>behaviour</w:t>
+      </w:r>
+      <w:r>
+        <w:rPr>
+          <w:rFonts w:ascii="Consolas" w:hAnsi="Consolas"/>
+          <w:sz w:val="24"/>
+          <w:szCs w:val="24"/>
+        </w:rPr>
+        <w:t>.</w:t>
+      </w:r>
+    </w:p>
+    <w:p>
+      <w:pPr>
+        <w:rPr>
+          <w:rFonts w:ascii="Consolas" w:hAnsi="Consolas"/>
+          <w:i/>
+          <w:iCs/>
+          <w:sz w:val="20"/>
+          <w:szCs w:val="20"/>
+        </w:rPr>
+      </w:pPr>
+      <w:r>
         <w:rPr>
           <w:rFonts w:ascii="Consolas" w:hAnsi="Consolas"/>
           <w:b/>
           <w:bCs/>
-          <w:color w:val="4472C4" w:themeColor="accent1"/>
-          <w:sz w:val="24"/>
-          <w:szCs w:val="24"/>
-        </w:rPr>
-      </w:pPr>
+          <w:i/>
+          <w:iCs/>
+          <w:sz w:val="20"/>
+          <w:szCs w:val="20"/>
+        </w:rPr>
+        <w:t>Hint</w:t>
+      </w:r>
+      <w:r>
+        <w:rPr>
+          <w:rFonts w:ascii="Consolas" w:hAnsi="Consolas"/>
+          <w:i/>
+          <w:iCs/>
+          <w:sz w:val="20"/>
+          <w:szCs w:val="20"/>
+        </w:rPr>
+        <w:t xml:space="preserve">: Use polymorphism by overriding </w:t>
+      </w:r>
       <w:r>
         <w:rPr>
           <w:rFonts w:ascii="Consolas" w:hAnsi="Consolas"/>
           <w:b/>
           <w:bCs/>
-          <w:color w:val="4472C4" w:themeColor="accent1"/>
-          <w:sz w:val="24"/>
-          <w:szCs w:val="24"/>
-        </w:rPr>
-        <w:t>Problem 2.</w:t>
-      </w:r>
-    </w:p>
-    <w:p>
-      <w:pPr>
-        <w:rPr>
-          <w:rFonts w:ascii="Consolas" w:hAnsi="Consolas"/>
-          <w:sz w:val="24"/>
-          <w:szCs w:val="24"/>
-        </w:rPr>
-      </w:pPr>
-      <w:r>
-        <w:rPr>
-          <w:rFonts w:ascii="Consolas" w:hAnsi="Consolas"/>
-          <w:sz w:val="24"/>
-          <w:szCs w:val="24"/>
-        </w:rPr>
-        <w:t xml:space="preserve">Using </w:t>
-      </w:r>
-      <w:r>
-        <w:rPr>
-          <w:rFonts w:ascii="Consolas" w:hAnsi="Consolas"/>
-          <w:i/>
-          <w:iCs/>
-          <w:color w:val="FF0000"/>
-          <w:sz w:val="24"/>
-          <w:szCs w:val="24"/>
-        </w:rPr>
-        <w:t>interfaces</w:t>
-      </w:r>
-      <w:r>
-        <w:rPr>
-          <w:rFonts w:ascii="Consolas" w:hAnsi="Consolas"/>
-          <w:color w:val="FF0000"/>
-          <w:sz w:val="24"/>
-          <w:szCs w:val="24"/>
-        </w:rPr>
-        <w:t xml:space="preserve"> </w:t>
-      </w:r>
-      <w:r>
-        <w:rPr>
-          <w:rFonts w:ascii="Consolas" w:hAnsi="Consolas"/>
-          <w:sz w:val="24"/>
-          <w:szCs w:val="24"/>
-        </w:rPr>
-        <w:t xml:space="preserve">and </w:t>
-      </w:r>
-      <w:r>
-        <w:rPr>
-          <w:rFonts w:ascii="Consolas" w:hAnsi="Consolas"/>
-          <w:i/>
-          <w:iCs/>
-          <w:color w:val="FF0000"/>
-          <w:sz w:val="24"/>
-          <w:szCs w:val="24"/>
-        </w:rPr>
-        <w:t>abstract classes</w:t>
-      </w:r>
-      <w:r>
-        <w:rPr>
-          <w:rFonts w:ascii="Consolas" w:hAnsi="Consolas"/>
-          <w:color w:val="FF0000"/>
-          <w:sz w:val="24"/>
-          <w:szCs w:val="24"/>
-        </w:rPr>
-        <w:t xml:space="preserve"> </w:t>
-      </w:r>
-      <w:r>
-        <w:rPr>
-          <w:rFonts w:ascii="Consolas" w:hAnsi="Consolas"/>
-          <w:sz w:val="24"/>
-          <w:szCs w:val="24"/>
-        </w:rPr>
-        <w:t>create hierarchy given in problem 1.</w:t>
-      </w:r>
-    </w:p>
-    <w:p>
-      <w:pPr>
-        <w:rPr>
-          <w:rFonts w:ascii="Consolas" w:hAnsi="Consolas"/>
-          <w:sz w:val="24"/>
-          <w:szCs w:val="24"/>
-        </w:rPr>
-      </w:pPr>
-    </w:p>
-    <w:p>
-      <w:pPr>
+          <w:i/>
+          <w:iCs/>
+          <w:sz w:val="20"/>
+          <w:szCs w:val="20"/>
+        </w:rPr>
+        <w:t>Draw</w:t>
+      </w:r>
+      <w:r>
         <w:rPr>
           <w:rFonts w:ascii="Consolas" w:hAnsi="Consolas"/>
           <w:b/>
           <w:bCs/>
-          <w:color w:val="4472C4" w:themeColor="accent1"/>
-          <w:sz w:val="24"/>
-          <w:szCs w:val="24"/>
-        </w:rPr>
-      </w:pPr>
+          <w:i/>
+          <w:iCs/>
+          <w:sz w:val="20"/>
+          <w:szCs w:val="20"/>
+        </w:rPr>
+        <w:t>()</w:t>
+      </w:r>
+      <w:r>
+        <w:rPr>
+          <w:rFonts w:ascii="Consolas" w:hAnsi="Consolas"/>
+          <w:i/>
+          <w:iCs/>
+          <w:sz w:val="20"/>
+          <w:szCs w:val="20"/>
+        </w:rPr>
+        <w:t xml:space="preserve"> method in each figure derived from base class </w:t>
+      </w:r>
       <w:r>
         <w:rPr>
           <w:rFonts w:ascii="Consolas" w:hAnsi="Consolas"/>
           <w:b/>
           <w:bCs/>
-          <w:color w:val="4472C4" w:themeColor="accent1"/>
-          <w:sz w:val="24"/>
-          <w:szCs w:val="24"/>
-        </w:rPr>
-        <w:t>Problem 3.</w:t>
-      </w:r>
-    </w:p>
-    <w:p>
-      <w:pPr>
-        <w:rPr>
-          <w:rFonts w:ascii="Consolas" w:hAnsi="Consolas"/>
           <w:i/>
           <w:iCs/>
           <w:sz w:val="20"/>
           <w:szCs w:val="20"/>
         </w:rPr>
-      </w:pPr>
-      <w:r>
-        <w:rPr>
-          <w:rFonts w:ascii="Consolas" w:hAnsi="Consolas"/>
-          <w:sz w:val="24"/>
-          <w:szCs w:val="24"/>
-        </w:rPr>
-        <w:t xml:space="preserve">Using </w:t>
-      </w:r>
-      <w:r>
-        <w:rPr>
-          <w:rFonts w:ascii="Consolas" w:hAnsi="Consolas"/>
-          <w:i/>
-          <w:iCs/>
-          <w:color w:val="FF0000"/>
-          <w:sz w:val="24"/>
-          <w:szCs w:val="24"/>
-        </w:rPr>
-        <w:t>inheritance</w:t>
-      </w:r>
-      <w:r>
-        <w:rPr>
-          <w:rFonts w:ascii="Consolas" w:hAnsi="Consolas"/>
-          <w:color w:val="FF0000"/>
-          <w:sz w:val="24"/>
-          <w:szCs w:val="24"/>
-        </w:rPr>
-        <w:t xml:space="preserve"> </w:t>
-      </w:r>
-      <w:r>
-        <w:rPr>
-          <w:rFonts w:ascii="Consolas" w:hAnsi="Consolas"/>
-          <w:sz w:val="24"/>
-          <w:szCs w:val="24"/>
-        </w:rPr>
-        <w:t>create class hierarchy for different shapes</w:t>
-      </w:r>
-      <w:r>
-        <w:rPr>
-          <w:rFonts w:ascii="Consolas" w:hAnsi="Consolas"/>
-          <w:sz w:val="24"/>
-          <w:szCs w:val="24"/>
-        </w:rPr>
-        <w:t xml:space="preserve"> that can draw itself.</w:t>
+        <w:t>Shape</w:t>
       </w:r>
       <w:r>
         <w:rPr>
@@ -736,105 +878,6 @@
           <w:sz w:val="20"/>
           <w:szCs w:val="20"/>
         </w:rPr>
-        <w:t xml:space="preserve"> (circle and square for example)</w:t>
-      </w:r>
-    </w:p>
-    <w:p>
-      <w:pPr>
-        <w:rPr>
-          <w:rFonts w:ascii="Consolas" w:hAnsi="Consolas"/>
-          <w:sz w:val="24"/>
-          <w:szCs w:val="24"/>
-        </w:rPr>
-      </w:pPr>
-      <w:r>
-        <w:rPr>
-          <w:rFonts w:ascii="Consolas" w:hAnsi="Consolas"/>
-          <w:sz w:val="24"/>
-          <w:szCs w:val="24"/>
-        </w:rPr>
-        <w:t xml:space="preserve">The code uses inheritance, where </w:t>
-      </w:r>
-      <w:r>
-        <w:rPr>
-          <w:rStyle w:val="HTML"/>
-          <w:rFonts w:ascii="Consolas" w:eastAsiaTheme="minorHAnsi" w:hAnsi="Consolas"/>
-          <w:sz w:val="24"/>
-          <w:szCs w:val="24"/>
-        </w:rPr>
-        <w:t>Square</w:t>
-      </w:r>
-      <w:r>
-        <w:rPr>
-          <w:rFonts w:ascii="Consolas" w:hAnsi="Consolas"/>
-          <w:sz w:val="24"/>
-          <w:szCs w:val="24"/>
-        </w:rPr>
-        <w:t xml:space="preserve"> and </w:t>
-      </w:r>
-      <w:r>
-        <w:rPr>
-          <w:rStyle w:val="HTML"/>
-          <w:rFonts w:ascii="Consolas" w:eastAsiaTheme="minorHAnsi" w:hAnsi="Consolas"/>
-          <w:sz w:val="24"/>
-          <w:szCs w:val="24"/>
-        </w:rPr>
-        <w:t>Circle</w:t>
-      </w:r>
-      <w:r>
-        <w:rPr>
-          <w:rFonts w:ascii="Consolas" w:hAnsi="Consolas"/>
-          <w:sz w:val="24"/>
-          <w:szCs w:val="24"/>
-        </w:rPr>
-        <w:t xml:space="preserve"> inherit from the </w:t>
-      </w:r>
-      <w:r>
-        <w:rPr>
-          <w:rStyle w:val="HTML"/>
-          <w:rFonts w:ascii="Consolas" w:eastAsiaTheme="minorHAnsi" w:hAnsi="Consolas"/>
-          <w:sz w:val="24"/>
-          <w:szCs w:val="24"/>
-        </w:rPr>
-        <w:t>Shape</w:t>
-      </w:r>
-      <w:r>
-        <w:rPr>
-          <w:rFonts w:ascii="Consolas" w:hAnsi="Consolas"/>
-          <w:sz w:val="24"/>
-          <w:szCs w:val="24"/>
-        </w:rPr>
-        <w:t xml:space="preserve"> class and override the </w:t>
-      </w:r>
-      <w:r>
-        <w:rPr>
-          <w:rStyle w:val="HTML"/>
-          <w:rFonts w:ascii="Consolas" w:eastAsiaTheme="minorHAnsi" w:hAnsi="Consolas"/>
-          <w:sz w:val="24"/>
-          <w:szCs w:val="24"/>
-        </w:rPr>
-        <w:t>Draw()</w:t>
-      </w:r>
-      <w:r>
-        <w:rPr>
-          <w:rFonts w:ascii="Consolas" w:hAnsi="Consolas"/>
-          <w:sz w:val="24"/>
-          <w:szCs w:val="24"/>
-        </w:rPr>
-        <w:t xml:space="preserve"> method to specify their drawing </w:t>
-      </w:r>
-      <w:r>
-        <w:rPr>
-          <w:rFonts w:ascii="Consolas" w:hAnsi="Consolas"/>
-        </w:rPr>
-        <w:t>behaviour</w:t>
-      </w:r>
-      <w:r>
-        <w:rPr>
-          <w:rFonts w:ascii="Consolas" w:hAnsi="Consolas"/>
-          <w:sz w:val="24"/>
-          <w:szCs w:val="24"/>
-        </w:rPr>
         <w:t>.</w:t>
       </w:r>
     </w:p>
@@ -848,127 +891,23 @@
           <w:szCs w:val="20"/>
         </w:rPr>
       </w:pPr>
-      <w:r>
-        <w:rPr>
-          <w:rFonts w:ascii="Consolas" w:hAnsi="Consolas"/>
-          <w:b/>
-          <w:bCs/>
+    </w:p>
+    <w:p>
+      <w:pPr>
+        <w:rPr>
+          <w:rFonts w:ascii="Consolas" w:hAnsi="Consolas"/>
           <w:i/>
           <w:iCs/>
           <w:sz w:val="20"/>
           <w:szCs w:val="20"/>
         </w:rPr>
-        <w:t>Hint</w:t>
-      </w:r>
-      <w:r>
-        <w:rPr>
-          <w:rFonts w:ascii="Consolas" w:hAnsi="Consolas"/>
-          <w:i/>
-          <w:iCs/>
-          <w:sz w:val="20"/>
-          <w:szCs w:val="20"/>
-        </w:rPr>
-        <w:t xml:space="preserve">: Use polymorphism by overriding </w:t>
-      </w:r>
-      <w:r>
-        <w:rPr>
-          <w:rFonts w:ascii="Consolas" w:hAnsi="Consolas"/>
-          <w:b/>
-          <w:bCs/>
-          <w:i/>
-          <w:iCs/>
-          <w:sz w:val="20"/>
-          <w:szCs w:val="20"/>
-        </w:rPr>
-        <w:t>Draw</w:t>
-      </w:r>
-      <w:r>
-        <w:rPr>
-          <w:rFonts w:ascii="Consolas" w:hAnsi="Consolas"/>
-          <w:b/>
-          <w:bCs/>
-          <w:i/>
-          <w:iCs/>
-          <w:sz w:val="20"/>
-          <w:szCs w:val="20"/>
-        </w:rPr>
-        <w:t>()</w:t>
-      </w:r>
-      <w:r>
-        <w:rPr>
-          <w:rFonts w:ascii="Consolas" w:hAnsi="Consolas"/>
-          <w:i/>
-          <w:iCs/>
-          <w:sz w:val="20"/>
-          <w:szCs w:val="20"/>
-        </w:rPr>
-        <w:t xml:space="preserve"> method in each figure derived from base class </w:t>
-      </w:r>
-      <w:r>
-        <w:rPr>
-          <w:rFonts w:ascii="Consolas" w:hAnsi="Consolas"/>
-          <w:b/>
-          <w:bCs/>
-          <w:i/>
-          <w:iCs/>
-          <w:sz w:val="20"/>
-          <w:szCs w:val="20"/>
-        </w:rPr>
-        <w:t>Shape</w:t>
-      </w:r>
-      <w:r>
-        <w:rPr>
-          <w:rFonts w:ascii="Consolas" w:hAnsi="Consolas"/>
-          <w:i/>
-          <w:iCs/>
-          <w:sz w:val="20"/>
-          <w:szCs w:val="20"/>
-        </w:rPr>
-        <w:t>.</w:t>
-      </w:r>
-    </w:p>
-    <w:p>
-      <w:pPr>
-        <w:rPr>
-          <w:rFonts w:ascii="Consolas" w:hAnsi="Consolas"/>
-          <w:i/>
-          <w:iCs/>
-          <w:sz w:val="20"/>
-          <w:szCs w:val="20"/>
-        </w:rPr>
-      </w:pPr>
-    </w:p>
-    <w:p>
-      <w:pPr>
-        <w:rPr>
-          <w:rFonts w:ascii="Consolas" w:hAnsi="Consolas"/>
-          <w:i/>
-          <w:iCs/>
-          <w:sz w:val="20"/>
-          <w:szCs w:val="20"/>
-        </w:rPr>
-      </w:pPr>
-    </w:p>
-    <w:p>
-      <w:pPr>
-        <w:rPr>
-          <w:rFonts w:ascii="Consolas" w:hAnsi="Consolas"/>
-          <w:b/>
-          <w:bCs/>
-          <w:color w:val="4472C4" w:themeColor="accent1"/>
-          <w:sz w:val="24"/>
-          <w:szCs w:val="24"/>
-        </w:rPr>
-      </w:pPr>
-      <w:r>
-        <w:rPr>
-          <w:rFonts w:ascii="Consolas" w:hAnsi="Consolas"/>
-          <w:b/>
-          <w:bCs/>
-          <w:color w:val="4472C4" w:themeColor="accent1"/>
-          <w:sz w:val="24"/>
-          <w:szCs w:val="24"/>
-        </w:rPr>
+      </w:pPr>
+    </w:p>
+    <w:p>
+      <w:pPr>
+        <w:pStyle w:val="Heading1"/>
+      </w:pPr>
+      <w:r>
         <w:lastRenderedPageBreak/>
         <w:t>Problem 4.</w:t>
       </w:r>
@@ -1047,7 +986,7 @@
     </w:p>
     <w:p>
       <w:pPr>
-        <w:pStyle w:val="a3"/>
+        <w:pStyle w:val="NormalWeb"/>
         <w:jc w:val="both"/>
         <w:rPr>
           <w:rFonts w:ascii="Consolas" w:hAnsi="Consolas"/>
@@ -1061,7 +1000,7 @@
       </w:r>
       <w:r>
         <w:rPr>
-          <w:rStyle w:val="HTML"/>
+          <w:rStyle w:val="HTMLCode"/>
           <w:rFonts w:ascii="Consolas" w:hAnsi="Consolas"/>
           <w:sz w:val="24"/>
           <w:szCs w:val="24"/>
@@ -1076,7 +1015,7 @@
       </w:r>
       <w:r>
         <w:rPr>
-          <w:rStyle w:val="HTML"/>
+          <w:rStyle w:val="HTMLCode"/>
           <w:rFonts w:ascii="Consolas" w:hAnsi="Consolas"/>
           <w:sz w:val="24"/>
           <w:szCs w:val="24"/>
@@ -1091,7 +1030,7 @@
       </w:r>
       <w:r>
         <w:rPr>
-          <w:rStyle w:val="HTML"/>
+          <w:rStyle w:val="HTMLCode"/>
           <w:rFonts w:ascii="Consolas" w:hAnsi="Consolas"/>
           <w:sz w:val="24"/>
           <w:szCs w:val="24"/>
@@ -1106,7 +1045,7 @@
       </w:r>
       <w:r>
         <w:rPr>
-          <w:rStyle w:val="HTML"/>
+          <w:rStyle w:val="HTMLCode"/>
           <w:rFonts w:ascii="Consolas" w:hAnsi="Consolas"/>
           <w:sz w:val="24"/>
           <w:szCs w:val="24"/>
@@ -1121,7 +1060,7 @@
       </w:r>
       <w:r>
         <w:rPr>
-          <w:rStyle w:val="HTML"/>
+          <w:rStyle w:val="HTMLCode"/>
           <w:rFonts w:ascii="Consolas" w:hAnsi="Consolas"/>
           <w:sz w:val="24"/>
           <w:szCs w:val="24"/>
@@ -1137,24 +1076,9 @@
     </w:p>
     <w:p>
       <w:pPr>
-        <w:rPr>
-          <w:rFonts w:ascii="Consolas" w:hAnsi="Consolas"/>
-          <w:b/>
-          <w:bCs/>
-          <w:color w:val="4472C4" w:themeColor="accent1"/>
-          <w:sz w:val="24"/>
-          <w:szCs w:val="24"/>
-        </w:rPr>
-      </w:pPr>
-      <w:r>
-        <w:rPr>
-          <w:rFonts w:ascii="Consolas" w:hAnsi="Consolas"/>
-          <w:b/>
-          <w:bCs/>
-          <w:color w:val="4472C4" w:themeColor="accent1"/>
-          <w:sz w:val="24"/>
-          <w:szCs w:val="24"/>
-        </w:rPr>
+        <w:pStyle w:val="Heading1"/>
+      </w:pPr>
+      <w:r>
         <w:t>Problem 5.</w:t>
       </w:r>
     </w:p>
@@ -1366,7 +1290,7 @@
 </file>
 
 <file path=word/styles.xml><?xml version="1.0" encoding="utf-8"?>
-<w:styles xmlns:mc="http://schemas.openxmlformats.org/markup-compatibility/2006" xmlns:r="http://schemas.openxmlformats.org/officeDocument/2006/relationships" xmlns:w="http://schemas.openxmlformats.org/wordprocessingml/2006/main" xmlns:w14="http://schemas.microsoft.com/office/word/2010/wordml" xmlns:w15="http://schemas.microsoft.com/office/word/2012/wordml" xmlns:w16cex="http://schemas.microsoft.com/office/word/2018/wordml/cex" xmlns:w16cid="http://schemas.microsoft.com/office/word/2016/wordml/cid" xmlns:w16="http://schemas.microsoft.com/office/word/2018/wordml" xmlns:w16sdtdh="http://schemas.microsoft.com/office/word/2020/wordml/sdtdatahash" xmlns:w16se="http://schemas.microsoft.com/office/word/2015/wordml/symex" mc:Ignorable="w14 w15 w16se w16cid w16 w16cex w16sdtdh">
+<w:styles xmlns:mc="http://schemas.openxmlformats.org/markup-compatibility/2006" xmlns:r="http://schemas.openxmlformats.org/officeDocument/2006/relationships" xmlns:w="http://schemas.openxmlformats.org/wordprocessingml/2006/main" xmlns:w14="http://schemas.microsoft.com/office/word/2010/wordml" xmlns:w15="http://schemas.microsoft.com/office/word/2012/wordml" xmlns:w16cex="http://schemas.microsoft.com/office/word/2018/wordml/cex" xmlns:w16cid="http://schemas.microsoft.com/office/word/2016/wordml/cid" xmlns:w16="http://schemas.microsoft.com/office/word/2018/wordml" xmlns:w16du="http://schemas.microsoft.com/office/word/2023/wordml/word16du" xmlns:w16sdtdh="http://schemas.microsoft.com/office/word/2020/wordml/sdtdatahash" xmlns:w16sdtfl="http://schemas.microsoft.com/office/word/2024/wordml/sdtformatlock" xmlns:w16se="http://schemas.microsoft.com/office/word/2015/wordml/symex" mc:Ignorable="w14 w15 w16se w16cid w16 w16cex w16sdtdh w16sdtfl w16du">
   <w:docDefaults>
     <w:rPrDefault>
       <w:rPr>
@@ -1762,17 +1686,38 @@
     <w:lsdException w:name="Unresolved Mention" w:semiHidden="1" w:unhideWhenUsed="1"/>
     <w:lsdException w:name="Smart Link" w:semiHidden="1" w:unhideWhenUsed="1"/>
   </w:latentStyles>
-  <w:style w:type="paragraph" w:default="1" w:styleId="a">
+  <w:style w:type="paragraph" w:default="1" w:styleId="Normal">
     <w:name w:val="Normal"/>
     <w:qFormat/>
   </w:style>
-  <w:style w:type="character" w:default="1" w:styleId="a0">
+  <w:style w:type="paragraph" w:styleId="Heading1">
+    <w:name w:val="heading 1"/>
+    <w:basedOn w:val="Normal"/>
+    <w:next w:val="Normal"/>
+    <w:link w:val="Heading1Char"/>
+    <w:uiPriority w:val="9"/>
+    <w:qFormat/>
+    <w:rsid w:val="00DB5DDE"/>
+    <w:pPr>
+      <w:keepNext/>
+      <w:keepLines/>
+      <w:spacing w:before="240" w:after="0"/>
+      <w:outlineLvl w:val="0"/>
+    </w:pPr>
+    <w:rPr>
+      <w:rFonts w:asciiTheme="majorHAnsi" w:eastAsiaTheme="majorEastAsia" w:hAnsiTheme="majorHAnsi" w:cstheme="majorBidi"/>
+      <w:color w:val="2F5496" w:themeColor="accent1" w:themeShade="BF"/>
+      <w:sz w:val="32"/>
+      <w:szCs w:val="32"/>
+    </w:rPr>
+  </w:style>
+  <w:style w:type="character" w:default="1" w:styleId="DefaultParagraphFont">
     <w:name w:val="Default Paragraph Font"/>
     <w:uiPriority w:val="1"/>
     <w:semiHidden/>
     <w:unhideWhenUsed/>
   </w:style>
-  <w:style w:type="table" w:default="1" w:styleId="a1">
+  <w:style w:type="table" w:default="1" w:styleId="TableNormal">
     <w:name w:val="Normal Table"/>
     <w:uiPriority w:val="99"/>
     <w:semiHidden/>
@@ -1787,15 +1732,15 @@
       </w:tblCellMar>
     </w:tblPr>
   </w:style>
-  <w:style w:type="numbering" w:default="1" w:styleId="a2">
+  <w:style w:type="numbering" w:default="1" w:styleId="NoList">
     <w:name w:val="No List"/>
     <w:uiPriority w:val="99"/>
     <w:semiHidden/>
     <w:unhideWhenUsed/>
   </w:style>
-  <w:style w:type="paragraph" w:styleId="a3">
+  <w:style w:type="paragraph" w:styleId="NormalWeb">
     <w:name w:val="Normal (Web)"/>
-    <w:basedOn w:val="a"/>
+    <w:basedOn w:val="Normal"/>
     <w:uiPriority w:val="99"/>
     <w:unhideWhenUsed/>
     <w:rsid w:val="00A55DB9"/>
@@ -1811,9 +1756,9 @@
       <w14:ligatures w14:val="none"/>
     </w:rPr>
   </w:style>
-  <w:style w:type="character" w:styleId="HTML">
+  <w:style w:type="character" w:styleId="HTMLCode">
     <w:name w:val="HTML Code"/>
-    <w:basedOn w:val="a0"/>
+    <w:basedOn w:val="DefaultParagraphFont"/>
     <w:uiPriority w:val="99"/>
     <w:semiHidden/>
     <w:unhideWhenUsed/>
@@ -1822,6 +1767,19 @@
       <w:rFonts w:ascii="Courier New" w:eastAsia="Times New Roman" w:hAnsi="Courier New" w:cs="Courier New"/>
       <w:sz w:val="20"/>
       <w:szCs w:val="20"/>
+    </w:rPr>
+  </w:style>
+  <w:style w:type="character" w:customStyle="1" w:styleId="Heading1Char">
+    <w:name w:val="Heading 1 Char"/>
+    <w:basedOn w:val="DefaultParagraphFont"/>
+    <w:link w:val="Heading1"/>
+    <w:uiPriority w:val="9"/>
+    <w:rsid w:val="00DB5DDE"/>
+    <w:rPr>
+      <w:rFonts w:asciiTheme="majorHAnsi" w:eastAsiaTheme="majorEastAsia" w:hAnsiTheme="majorHAnsi" w:cstheme="majorBidi"/>
+      <w:color w:val="2F5496" w:themeColor="accent1" w:themeShade="BF"/>
+      <w:sz w:val="32"/>
+      <w:szCs w:val="32"/>
     </w:rPr>
   </w:style>
 </w:styles>

</xml_diff>